<commit_message>
Added thesis document and a similar study pdf
</commit_message>
<xml_diff>
--- a/Word_thesis_template.docx
+++ b/Word_thesis_template.docx
@@ -1,6 +1,6 @@
 
 <file path=word/document.xml><?xml version="1.0" encoding="utf-8"?>
-<w:document xmlns:wpc="http://schemas.microsoft.com/office/word/2010/wordprocessingCanvas" xmlns:cx="http://schemas.microsoft.com/office/drawing/2014/chartex" xmlns:cx1="http://schemas.microsoft.com/office/drawing/2015/9/8/chartex" xmlns:cx2="http://schemas.microsoft.com/office/drawing/2015/10/21/chartex" xmlns:cx3="http://schemas.microsoft.com/office/drawing/2016/5/9/chartex" xmlns:cx4="http://schemas.microsoft.com/office/drawing/2016/5/10/chartex" xmlns:cx5="http://schemas.microsoft.com/office/drawing/2016/5/11/chartex" xmlns:cx6="http://schemas.microsoft.com/office/drawing/2016/5/12/chartex" xmlns:cx7="http://schemas.microsoft.com/office/drawing/2016/5/13/chartex" xmlns:cx8="http://schemas.microsoft.com/office/drawing/2016/5/14/chartex" xmlns:mc="http://schemas.openxmlformats.org/markup-compatibility/2006" xmlns:aink="http://schemas.microsoft.com/office/drawing/2016/ink" xmlns:am3d="http://schemas.microsoft.com/office/drawing/2017/model3d" xmlns:o="urn:schemas-microsoft-com:office:office" xmlns:r="http://schemas.openxmlformats.org/officeDocument/2006/relationships" xmlns:m="http://schemas.openxmlformats.org/officeDocument/2006/math" xmlns:v="urn:schemas-microsoft-com:vml" xmlns:wp14="http://schemas.microsoft.com/office/word/2010/wordprocessingDrawing" xmlns:wp="http://schemas.openxmlformats.org/drawingml/2006/wordprocessingDrawing" xmlns:w10="urn:schemas-microsoft-com:office:word" xmlns:w="http://schemas.openxmlformats.org/wordprocessingml/2006/main" xmlns:w14="http://schemas.microsoft.com/office/word/2010/wordml" xmlns:w15="http://schemas.microsoft.com/office/word/2012/wordml" xmlns:w16cid="http://schemas.microsoft.com/office/word/2016/wordml/cid" xmlns:w16se="http://schemas.microsoft.com/office/word/2015/wordml/symex" xmlns:wpg="http://schemas.microsoft.com/office/word/2010/wordprocessingGroup" xmlns:wpi="http://schemas.microsoft.com/office/word/2010/wordprocessingInk" xmlns:wne="http://schemas.microsoft.com/office/word/2006/wordml" xmlns:wps="http://schemas.microsoft.com/office/word/2010/wordprocessingShape" mc:Ignorable="w14 w15 w16se w16cid wp14">
+<w:document xmlns:wpc="http://schemas.microsoft.com/office/word/2010/wordprocessingCanvas" xmlns:cx="http://schemas.microsoft.com/office/drawing/2014/chartex" xmlns:cx1="http://schemas.microsoft.com/office/drawing/2015/9/8/chartex" xmlns:cx2="http://schemas.microsoft.com/office/drawing/2015/10/21/chartex" xmlns:cx3="http://schemas.microsoft.com/office/drawing/2016/5/9/chartex" xmlns:cx4="http://schemas.microsoft.com/office/drawing/2016/5/10/chartex" xmlns:cx5="http://schemas.microsoft.com/office/drawing/2016/5/11/chartex" xmlns:cx6="http://schemas.microsoft.com/office/drawing/2016/5/12/chartex" xmlns:cx7="http://schemas.microsoft.com/office/drawing/2016/5/13/chartex" xmlns:cx8="http://schemas.microsoft.com/office/drawing/2016/5/14/chartex" xmlns:mc="http://schemas.openxmlformats.org/markup-compatibility/2006" xmlns:aink="http://schemas.microsoft.com/office/drawing/2016/ink" xmlns:am3d="http://schemas.microsoft.com/office/drawing/2017/model3d" xmlns:o="urn:schemas-microsoft-com:office:office" xmlns:oel="http://schemas.microsoft.com/office/2019/extlst" xmlns:r="http://schemas.openxmlformats.org/officeDocument/2006/relationships" xmlns:m="http://schemas.openxmlformats.org/officeDocument/2006/math" xmlns:v="urn:schemas-microsoft-com:vml" xmlns:wp14="http://schemas.microsoft.com/office/word/2010/wordprocessingDrawing" xmlns:wp="http://schemas.openxmlformats.org/drawingml/2006/wordprocessingDrawing" xmlns:w10="urn:schemas-microsoft-com:office:word" xmlns:w="http://schemas.openxmlformats.org/wordprocessingml/2006/main" xmlns:w14="http://schemas.microsoft.com/office/word/2010/wordml" xmlns:w15="http://schemas.microsoft.com/office/word/2012/wordml" xmlns:w16cex="http://schemas.microsoft.com/office/word/2018/wordml/cex" xmlns:w16cid="http://schemas.microsoft.com/office/word/2016/wordml/cid" xmlns:w16="http://schemas.microsoft.com/office/word/2018/wordml" xmlns:w16sdtdh="http://schemas.microsoft.com/office/word/2020/wordml/sdtdatahash" xmlns:w16se="http://schemas.microsoft.com/office/word/2015/wordml/symex" xmlns:wpg="http://schemas.microsoft.com/office/word/2010/wordprocessingGroup" xmlns:wpi="http://schemas.microsoft.com/office/word/2010/wordprocessingInk" xmlns:wne="http://schemas.microsoft.com/office/word/2006/wordml" xmlns:wps="http://schemas.microsoft.com/office/word/2010/wordprocessingShape" mc:Ignorable="w14 w15 w16se w16cid w16 w16cex w16sdtdh wp14">
   <w:body>
     <w:p>
       <w:pPr>
@@ -252,14 +252,12 @@
                                 <w:lang w:val="en-US"/>
                               </w:rPr>
                             </w:pPr>
-                            <w:proofErr w:type="spellStart"/>
                             <w:r>
                               <w:rPr>
                                 <w:lang w:val="en-US"/>
                               </w:rPr>
                               <w:t>Departement</w:t>
                             </w:r>
-                            <w:proofErr w:type="spellEnd"/>
                           </w:p>
                           <w:p>
                             <w:pPr>
@@ -336,19 +334,11 @@
                                 <w:lang w:val="en-US"/>
                               </w:rPr>
                             </w:pPr>
-                            <w:proofErr w:type="spellStart"/>
                             <w:r>
                               <w:rPr>
                                 <w:lang w:val="en-US"/>
                               </w:rPr>
-                              <w:t>Departement</w:t>
-                            </w:r>
-                            <w:proofErr w:type="spellEnd"/>
-                            <w:r>
-                              <w:rPr>
-                                <w:lang w:val="en-US"/>
-                              </w:rPr>
-                              <w:t xml:space="preserve"> </w:t>
+                              <w:t xml:space="preserve">Departement </w:t>
                             </w:r>
                           </w:p>
                           <w:p>
@@ -391,7 +381,7 @@
                 <v:stroke joinstyle="miter"/>
                 <v:path gradientshapeok="t" o:connecttype="rect"/>
               </v:shapetype>
-              <v:shape id="Tekstvak 6" o:spid="_x0000_s1026" type="#_x0000_t202" style="position:absolute;left:0;text-align:left;margin-left:257.05pt;margin-top:11.05pt;width:225pt;height:282pt;z-index:251662336;visibility:visible;mso-wrap-style:square;mso-width-percent:0;mso-height-percent:0;mso-wrap-distance-left:9pt;mso-wrap-distance-top:0;mso-wrap-distance-right:9pt;mso-wrap-distance-bottom:0;mso-position-horizontal:absolute;mso-position-horizontal-relative:text;mso-position-vertical:absolute;mso-position-vertical-relative:text;mso-width-percent:0;mso-height-percent:0;mso-width-relative:margin;mso-height-relative:margin;v-text-anchor:top" o:gfxdata="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" fillcolor="white [3201]" stroked="f" strokeweight=".5pt">
+              <v:shape id="Tekstvak 6" o:spid="_x0000_s1026" type="#_x0000_t202" style="position:absolute;left:0;text-align:left;margin-left:257.05pt;margin-top:11.05pt;width:225pt;height:282pt;z-index:251662336;visibility:visible;mso-wrap-style:square;mso-width-percent:0;mso-height-percent:0;mso-wrap-distance-left:9pt;mso-wrap-distance-top:0;mso-wrap-distance-right:9pt;mso-wrap-distance-bottom:0;mso-position-horizontal:absolute;mso-position-horizontal-relative:text;mso-position-vertical:absolute;mso-position-vertical-relative:text;mso-width-percent:0;mso-height-percent:0;mso-width-relative:margin;mso-height-relative:margin;v-text-anchor:top" o:gfxdata="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" fillcolor="white [3201]" stroked="f" strokeweight=".5pt">
                 <v:textbox>
                   <w:txbxContent>
                     <w:p>
@@ -435,14 +425,12 @@
                           <w:lang w:val="en-US"/>
                         </w:rPr>
                       </w:pPr>
-                      <w:proofErr w:type="spellStart"/>
                       <w:r>
                         <w:rPr>
                           <w:lang w:val="en-US"/>
                         </w:rPr>
                         <w:t>Departement</w:t>
                       </w:r>
-                      <w:proofErr w:type="spellEnd"/>
                     </w:p>
                     <w:p>
                       <w:pPr>
@@ -519,19 +507,11 @@
                           <w:lang w:val="en-US"/>
                         </w:rPr>
                       </w:pPr>
-                      <w:proofErr w:type="spellStart"/>
                       <w:r>
                         <w:rPr>
                           <w:lang w:val="en-US"/>
                         </w:rPr>
-                        <w:t>Departement</w:t>
-                      </w:r>
-                      <w:proofErr w:type="spellEnd"/>
-                      <w:r>
-                        <w:rPr>
-                          <w:lang w:val="en-US"/>
-                        </w:rPr>
-                        <w:t xml:space="preserve"> </w:t>
+                        <w:t xml:space="preserve">Departement </w:t>
                       </w:r>
                     </w:p>
                     <w:p>
@@ -680,7 +660,7 @@
           </mc:Choice>
           <mc:Fallback>
             <w:pict>
-              <v:shape w14:anchorId="39BF65F4" id="Tekstvak 5" o:spid="_x0000_s1027" type="#_x0000_t202" style="position:absolute;left:0;text-align:left;margin-left:.05pt;margin-top:6.05pt;width:224pt;height:287pt;z-index:251660288;visibility:visible;mso-wrap-style:square;mso-width-percent:0;mso-height-percent:0;mso-wrap-distance-left:9pt;mso-wrap-distance-top:0;mso-wrap-distance-right:9pt;mso-wrap-distance-bottom:0;mso-position-horizontal:absolute;mso-position-horizontal-relative:text;mso-position-vertical:absolute;mso-position-vertical-relative:text;mso-width-percent:0;mso-height-percent:0;mso-width-relative:margin;mso-height-relative:margin;v-text-anchor:top" o:gfxdata="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" fillcolor="white [3201]" stroked="f" strokeweight=".5pt">
+              <v:shape w14:anchorId="39BF65F4" id="Tekstvak 5" o:spid="_x0000_s1027" type="#_x0000_t202" style="position:absolute;left:0;text-align:left;margin-left:.05pt;margin-top:6.05pt;width:224pt;height:287pt;z-index:251660288;visibility:visible;mso-wrap-style:square;mso-width-percent:0;mso-height-percent:0;mso-wrap-distance-left:9pt;mso-wrap-distance-top:0;mso-wrap-distance-right:9pt;mso-wrap-distance-bottom:0;mso-position-horizontal:absolute;mso-position-horizontal-relative:text;mso-position-vertical:absolute;mso-position-vertical-relative:text;mso-width-percent:0;mso-height-percent:0;mso-width-relative:margin;mso-height-relative:margin;v-text-anchor:top" o:gfxdata="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" fillcolor="white [3201]" stroked="f" strokeweight=".5pt">
                 <v:textbox>
                   <w:txbxContent>
                     <w:p>
@@ -1561,7 +1541,6 @@
           <w:id w:val="-490873987"/>
           <w:citation/>
         </w:sdtPr>
-        <w:sdtEndPr/>
         <w:sdtContent>
           <w:r>
             <w:rPr>
@@ -1783,8 +1762,311 @@
         <w:rPr>
           <w:lang w:val="en-GB"/>
         </w:rPr>
-        <w:br w:type="page"/>
-      </w:r>
+        <w:t xml:space="preserve">Mistakes in </w:t>
+      </w:r>
+      <w:r>
+        <w:rPr>
+          <w:lang w:val="en-GB"/>
+        </w:rPr>
+        <w:t xml:space="preserve">Air Traffic Control </w:t>
+      </w:r>
+      <w:r>
+        <w:rPr>
+          <w:lang w:val="en-GB"/>
+        </w:rPr>
+        <w:t xml:space="preserve">ATC communication. Models for automatic speech recognition ASR exist, but are constant improvement is needed. ASR models should minimize </w:t>
+      </w:r>
+      <w:r>
+        <w:rPr>
+          <w:lang w:val="en-GB"/>
+        </w:rPr>
+        <w:t xml:space="preserve">errors, here </w:t>
+      </w:r>
+      <w:r>
+        <w:rPr>
+          <w:lang w:val="en-GB"/>
+        </w:rPr>
+        <w:t>the word error rate</w:t>
+      </w:r>
+      <w:r>
+        <w:rPr>
+          <w:lang w:val="en-GB"/>
+        </w:rPr>
+        <w:t xml:space="preserve"> WER</w:t>
+      </w:r>
+      <w:r>
+        <w:rPr>
+          <w:lang w:val="en-GB"/>
+        </w:rPr>
+        <w:t>, which is still massively in progress. Minimizing errors in communication will reduce the risk of accidents.</w:t>
+      </w:r>
+      <w:r>
+        <w:rPr>
+          <w:lang w:val="en-GB"/>
+        </w:rPr>
+        <w:t xml:space="preserve"> </w:t>
+      </w:r>
+      <w:r>
+        <w:rPr>
+          <w:lang w:val="en-GB"/>
+        </w:rPr>
+        <w:br/>
+        <w:t xml:space="preserve">Models of ASR are being designed and updated constantly, which leads to great innovation in this field. An example of a community that specializes in </w:t>
+      </w:r>
+      <w:r>
+        <w:rPr>
+          <w:lang w:val="en-GB"/>
+        </w:rPr>
+        <w:t xml:space="preserve">Wav2Vec2 </w:t>
+      </w:r>
+      <w:r>
+        <w:rPr>
+          <w:lang w:val="en-GB"/>
+        </w:rPr>
+        <w:t>transformer</w:t>
+      </w:r>
+      <w:r>
+        <w:rPr>
+          <w:lang w:val="en-GB"/>
+        </w:rPr>
+        <w:t xml:space="preserve"> models and data</w:t>
+      </w:r>
+      <w:r>
+        <w:rPr>
+          <w:lang w:val="en-GB"/>
+        </w:rPr>
+        <w:t xml:space="preserve"> sharing</w:t>
+      </w:r>
+      <w:r>
+        <w:rPr>
+          <w:lang w:val="en-GB"/>
+        </w:rPr>
+        <w:t xml:space="preserve"> is HuggingFace. Here, individuals can create, modify and publish their own models and datasets for others to use. Big companies such as Meta </w:t>
+      </w:r>
+      <w:r>
+        <w:rPr>
+          <w:lang w:val="en-GB"/>
+        </w:rPr>
+        <w:t xml:space="preserve">have shared their models as well, which are trained on massive amounts of data. These models are very recent and have been tested on ATC inadequately. </w:t>
+      </w:r>
+      <w:r>
+        <w:rPr>
+          <w:lang w:val="en-GB"/>
+        </w:rPr>
+        <w:t>(</w:t>
+      </w:r>
+      <w:r>
+        <w:rPr>
+          <w:lang w:val="en-GB"/>
+        </w:rPr>
+        <w:t>Has</w:t>
+      </w:r>
+      <w:r>
+        <w:rPr>
+          <w:lang w:val="en-GB"/>
+        </w:rPr>
+        <w:t xml:space="preserve"> been done before though). </w:t>
+      </w:r>
+      <w:r>
+        <w:rPr>
+          <w:lang w:val="en-GB"/>
+        </w:rPr>
+        <w:t>In this paper, Wav2Vec2 transformer models are evaluated on their performance on transcribing ATC communication from the atcosim dataset. The models that are considered contain:</w:t>
+      </w:r>
+    </w:p>
+    <w:p>
+      <w:pPr>
+        <w:pStyle w:val="ListParagraph"/>
+        <w:numPr>
+          <w:ilvl w:val="0"/>
+          <w:numId w:val="23"/>
+        </w:numPr>
+        <w:rPr>
+          <w:lang w:val="en-GB"/>
+        </w:rPr>
+      </w:pPr>
+      <w:r>
+        <w:rPr>
+          <w:lang w:val="en-GB"/>
+        </w:rPr>
+        <w:t>A model that was pretrained and fine-tuned on LibriSpeech data</w:t>
+      </w:r>
+      <w:r>
+        <w:rPr>
+          <w:lang w:val="en-GB"/>
+        </w:rPr>
+        <w:t xml:space="preserve"> </w:t>
+      </w:r>
+      <w:r>
+        <w:rPr>
+          <w:lang w:val="en-GB"/>
+        </w:rPr>
+        <w:t>(</w:t>
+      </w:r>
+      <w:r>
+        <w:rPr>
+          <w:lang w:val="en-GB"/>
+        </w:rPr>
+        <w:t>B</w:t>
+      </w:r>
+      <w:r>
+        <w:rPr>
+          <w:lang w:val="en-GB"/>
+        </w:rPr>
+        <w:t>ase)</w:t>
+      </w:r>
+    </w:p>
+    <w:p>
+      <w:pPr>
+        <w:pStyle w:val="ListParagraph"/>
+        <w:numPr>
+          <w:ilvl w:val="0"/>
+          <w:numId w:val="23"/>
+        </w:numPr>
+        <w:rPr>
+          <w:lang w:val="en-GB"/>
+        </w:rPr>
+      </w:pPr>
+      <w:r>
+        <w:rPr>
+          <w:lang w:val="en-GB"/>
+        </w:rPr>
+        <w:t xml:space="preserve">A model that was pretrained and fine-tuned on </w:t>
+      </w:r>
+      <w:r>
+        <w:rPr>
+          <w:lang w:val="en-GB"/>
+        </w:rPr>
+        <w:t xml:space="preserve">multiple noisy datasets as well as clean data </w:t>
+      </w:r>
+      <w:r>
+        <w:rPr>
+          <w:lang w:val="en-GB"/>
+        </w:rPr>
+        <w:t>(</w:t>
+      </w:r>
+      <w:r>
+        <w:rPr>
+          <w:lang w:val="en-GB"/>
+        </w:rPr>
+        <w:t>Robust)</w:t>
+      </w:r>
+    </w:p>
+    <w:p>
+      <w:pPr>
+        <w:pStyle w:val="ListParagraph"/>
+        <w:numPr>
+          <w:ilvl w:val="0"/>
+          <w:numId w:val="23"/>
+        </w:numPr>
+        <w:rPr>
+          <w:lang w:val="en-GB"/>
+        </w:rPr>
+      </w:pPr>
+      <w:r>
+        <w:rPr>
+          <w:lang w:val="en-GB"/>
+        </w:rPr>
+        <w:t>The robust model in addition to an arpa</w:t>
+      </w:r>
+    </w:p>
+    <w:p>
+      <w:pPr>
+        <w:pStyle w:val="ListParagraph"/>
+        <w:numPr>
+          <w:ilvl w:val="0"/>
+          <w:numId w:val="23"/>
+        </w:numPr>
+        <w:rPr>
+          <w:lang w:val="en-GB"/>
+        </w:rPr>
+      </w:pPr>
+      <w:r>
+        <w:rPr>
+          <w:lang w:val="en-GB"/>
+        </w:rPr>
+        <w:t xml:space="preserve">(Finetuned model </w:t>
+      </w:r>
+      <w:r>
+        <w:rPr>
+          <w:lang w:val="en-GB"/>
+        </w:rPr>
+        <w:t xml:space="preserve">on </w:t>
+      </w:r>
+      <w:r>
+        <w:rPr>
+          <w:lang w:val="en-GB"/>
+        </w:rPr>
+        <w:t>ATC</w:t>
+      </w:r>
+      <w:r>
+        <w:rPr>
+          <w:lang w:val="en-GB"/>
+        </w:rPr>
+        <w:t xml:space="preserve"> data</w:t>
+      </w:r>
+      <w:r>
+        <w:rPr>
+          <w:lang w:val="en-GB"/>
+        </w:rPr>
+        <w:t>)</w:t>
+      </w:r>
+    </w:p>
+    <w:p>
+      <w:pPr>
+        <w:rPr>
+          <w:lang w:val="en-GB"/>
+        </w:rPr>
+      </w:pPr>
+    </w:p>
+    <w:p>
+      <w:pPr>
+        <w:rPr>
+          <w:lang w:val="en-GB"/>
+        </w:rPr>
+      </w:pPr>
+    </w:p>
+    <w:p>
+      <w:pPr>
+        <w:rPr>
+          <w:lang w:val="en-GB"/>
+        </w:rPr>
+      </w:pPr>
+    </w:p>
+    <w:p>
+      <w:pPr>
+        <w:rPr>
+          <w:lang w:val="en-GB"/>
+        </w:rPr>
+      </w:pPr>
+    </w:p>
+    <w:p>
+      <w:pPr>
+        <w:rPr>
+          <w:lang w:val="en-GB"/>
+        </w:rPr>
+      </w:pPr>
+    </w:p>
+    <w:p>
+      <w:pPr>
+        <w:rPr>
+          <w:lang w:val="en-GB"/>
+        </w:rPr>
+      </w:pPr>
+    </w:p>
+    <w:p>
+      <w:pPr>
+        <w:rPr>
+          <w:lang w:val="en-GB"/>
+        </w:rPr>
+      </w:pPr>
+    </w:p>
+    <w:p>
+      <w:pPr>
+        <w:rPr>
+          <w:lang w:val="en-GB"/>
+        </w:rPr>
+      </w:pPr>
     </w:p>
     <w:p>
       <w:pPr>
@@ -1798,7 +2080,6 @@
         <w:rPr>
           <w:lang w:val="en-GB"/>
         </w:rPr>
-        <w:lastRenderedPageBreak/>
         <w:t>Preliminaries</w:t>
       </w:r>
       <w:bookmarkEnd w:id="1"/>
@@ -2053,8 +2334,6 @@
           <w:lang w:val="en-GB"/>
         </w:rPr>
       </w:pPr>
-      <w:bookmarkStart w:id="4" w:name="_GoBack"/>
-      <w:bookmarkEnd w:id="4"/>
     </w:p>
     <w:p>
       <w:pPr>
@@ -2077,7 +2356,7 @@
           <w:lang w:val="en-GB"/>
         </w:rPr>
       </w:pPr>
-      <w:bookmarkStart w:id="5" w:name="_Toc52190697"/>
+      <w:bookmarkStart w:id="4" w:name="_Toc52190697"/>
       <w:r>
         <w:rPr>
           <w:lang w:val="en-GB"/>
@@ -2085,7 +2364,7 @@
         <w:lastRenderedPageBreak/>
         <w:t>Conclusions</w:t>
       </w:r>
-      <w:bookmarkEnd w:id="5"/>
+      <w:bookmarkEnd w:id="4"/>
     </w:p>
     <w:p>
       <w:pPr>
@@ -2126,7 +2405,7 @@
         <w:br w:type="page"/>
       </w:r>
     </w:p>
-    <w:bookmarkStart w:id="6" w:name="_Toc52190698" w:displacedByCustomXml="next"/>
+    <w:bookmarkStart w:id="5" w:name="_Toc52190698" w:displacedByCustomXml="next"/>
     <w:sdt>
       <w:sdtPr>
         <w:rPr>
@@ -2140,7 +2419,6 @@
           <w:docPartUnique/>
         </w:docPartObj>
       </w:sdtPr>
-      <w:sdtEndPr/>
       <w:sdtContent>
         <w:p>
           <w:pPr>
@@ -2155,14 +2433,13 @@
             </w:rPr>
             <w:t>Bibliography</w:t>
           </w:r>
-          <w:bookmarkEnd w:id="6"/>
+          <w:bookmarkEnd w:id="5"/>
         </w:p>
         <w:sdt>
           <w:sdtPr>
             <w:id w:val="111145805"/>
             <w:bibliography/>
           </w:sdtPr>
-          <w:sdtEndPr/>
           <w:sdtContent>
             <w:p>
               <w:pPr>
@@ -2241,7 +2518,7 @@
 </file>
 
 <file path=word/endnotes.xml><?xml version="1.0" encoding="utf-8"?>
-<w:endnotes xmlns:wpc="http://schemas.microsoft.com/office/word/2010/wordprocessingCanvas" xmlns:cx="http://schemas.microsoft.com/office/drawing/2014/chartex" xmlns:cx1="http://schemas.microsoft.com/office/drawing/2015/9/8/chartex" xmlns:cx2="http://schemas.microsoft.com/office/drawing/2015/10/21/chartex" xmlns:cx3="http://schemas.microsoft.com/office/drawing/2016/5/9/chartex" xmlns:cx4="http://schemas.microsoft.com/office/drawing/2016/5/10/chartex" xmlns:cx5="http://schemas.microsoft.com/office/drawing/2016/5/11/chartex" xmlns:cx6="http://schemas.microsoft.com/office/drawing/2016/5/12/chartex" xmlns:cx7="http://schemas.microsoft.com/office/drawing/2016/5/13/chartex" xmlns:cx8="http://schemas.microsoft.com/office/drawing/2016/5/14/chartex" xmlns:mc="http://schemas.openxmlformats.org/markup-compatibility/2006" xmlns:aink="http://schemas.microsoft.com/office/drawing/2016/ink" xmlns:am3d="http://schemas.microsoft.com/office/drawing/2017/model3d" xmlns:o="urn:schemas-microsoft-com:office:office" xmlns:r="http://schemas.openxmlformats.org/officeDocument/2006/relationships" xmlns:m="http://schemas.openxmlformats.org/officeDocument/2006/math" xmlns:v="urn:schemas-microsoft-com:vml" xmlns:wp14="http://schemas.microsoft.com/office/word/2010/wordprocessingDrawing" xmlns:wp="http://schemas.openxmlformats.org/drawingml/2006/wordprocessingDrawing" xmlns:w10="urn:schemas-microsoft-com:office:word" xmlns:w="http://schemas.openxmlformats.org/wordprocessingml/2006/main" xmlns:w14="http://schemas.microsoft.com/office/word/2010/wordml" xmlns:w15="http://schemas.microsoft.com/office/word/2012/wordml" xmlns:w16cid="http://schemas.microsoft.com/office/word/2016/wordml/cid" xmlns:w16se="http://schemas.microsoft.com/office/word/2015/wordml/symex" xmlns:wpg="http://schemas.microsoft.com/office/word/2010/wordprocessingGroup" xmlns:wpi="http://schemas.microsoft.com/office/word/2010/wordprocessingInk" xmlns:wne="http://schemas.microsoft.com/office/word/2006/wordml" xmlns:wps="http://schemas.microsoft.com/office/word/2010/wordprocessingShape" mc:Ignorable="w14 w15 w16se w16cid wp14">
+<w:endnotes xmlns:wpc="http://schemas.microsoft.com/office/word/2010/wordprocessingCanvas" xmlns:cx="http://schemas.microsoft.com/office/drawing/2014/chartex" xmlns:cx1="http://schemas.microsoft.com/office/drawing/2015/9/8/chartex" xmlns:cx2="http://schemas.microsoft.com/office/drawing/2015/10/21/chartex" xmlns:cx3="http://schemas.microsoft.com/office/drawing/2016/5/9/chartex" xmlns:cx4="http://schemas.microsoft.com/office/drawing/2016/5/10/chartex" xmlns:cx5="http://schemas.microsoft.com/office/drawing/2016/5/11/chartex" xmlns:cx6="http://schemas.microsoft.com/office/drawing/2016/5/12/chartex" xmlns:cx7="http://schemas.microsoft.com/office/drawing/2016/5/13/chartex" xmlns:cx8="http://schemas.microsoft.com/office/drawing/2016/5/14/chartex" xmlns:mc="http://schemas.openxmlformats.org/markup-compatibility/2006" xmlns:aink="http://schemas.microsoft.com/office/drawing/2016/ink" xmlns:am3d="http://schemas.microsoft.com/office/drawing/2017/model3d" xmlns:o="urn:schemas-microsoft-com:office:office" xmlns:oel="http://schemas.microsoft.com/office/2019/extlst" xmlns:r="http://schemas.openxmlformats.org/officeDocument/2006/relationships" xmlns:m="http://schemas.openxmlformats.org/officeDocument/2006/math" xmlns:v="urn:schemas-microsoft-com:vml" xmlns:wp14="http://schemas.microsoft.com/office/word/2010/wordprocessingDrawing" xmlns:wp="http://schemas.openxmlformats.org/drawingml/2006/wordprocessingDrawing" xmlns:w10="urn:schemas-microsoft-com:office:word" xmlns:w="http://schemas.openxmlformats.org/wordprocessingml/2006/main" xmlns:w14="http://schemas.microsoft.com/office/word/2010/wordml" xmlns:w15="http://schemas.microsoft.com/office/word/2012/wordml" xmlns:w16cex="http://schemas.microsoft.com/office/word/2018/wordml/cex" xmlns:w16cid="http://schemas.microsoft.com/office/word/2016/wordml/cid" xmlns:w16="http://schemas.microsoft.com/office/word/2018/wordml" xmlns:w16sdtdh="http://schemas.microsoft.com/office/word/2020/wordml/sdtdatahash" xmlns:w16se="http://schemas.microsoft.com/office/word/2015/wordml/symex" xmlns:wpg="http://schemas.microsoft.com/office/word/2010/wordprocessingGroup" xmlns:wpi="http://schemas.microsoft.com/office/word/2010/wordprocessingInk" xmlns:wne="http://schemas.microsoft.com/office/word/2006/wordml" xmlns:wps="http://schemas.microsoft.com/office/word/2010/wordprocessingShape" mc:Ignorable="w14 w15 w16se w16cid w16 w16cex w16sdtdh wp14">
   <w:endnote w:type="separator" w:id="-1">
     <w:p>
       <w:pPr>
@@ -2270,7 +2547,7 @@
 </file>
 
 <file path=word/footer1.xml><?xml version="1.0" encoding="utf-8"?>
-<w:ftr xmlns:wpc="http://schemas.microsoft.com/office/word/2010/wordprocessingCanvas" xmlns:cx="http://schemas.microsoft.com/office/drawing/2014/chartex" xmlns:cx1="http://schemas.microsoft.com/office/drawing/2015/9/8/chartex" xmlns:cx2="http://schemas.microsoft.com/office/drawing/2015/10/21/chartex" xmlns:cx3="http://schemas.microsoft.com/office/drawing/2016/5/9/chartex" xmlns:cx4="http://schemas.microsoft.com/office/drawing/2016/5/10/chartex" xmlns:cx5="http://schemas.microsoft.com/office/drawing/2016/5/11/chartex" xmlns:cx6="http://schemas.microsoft.com/office/drawing/2016/5/12/chartex" xmlns:cx7="http://schemas.microsoft.com/office/drawing/2016/5/13/chartex" xmlns:cx8="http://schemas.microsoft.com/office/drawing/2016/5/14/chartex" xmlns:mc="http://schemas.openxmlformats.org/markup-compatibility/2006" xmlns:aink="http://schemas.microsoft.com/office/drawing/2016/ink" xmlns:am3d="http://schemas.microsoft.com/office/drawing/2017/model3d" xmlns:o="urn:schemas-microsoft-com:office:office" xmlns:r="http://schemas.openxmlformats.org/officeDocument/2006/relationships" xmlns:m="http://schemas.openxmlformats.org/officeDocument/2006/math" xmlns:v="urn:schemas-microsoft-com:vml" xmlns:wp14="http://schemas.microsoft.com/office/word/2010/wordprocessingDrawing" xmlns:wp="http://schemas.openxmlformats.org/drawingml/2006/wordprocessingDrawing" xmlns:w10="urn:schemas-microsoft-com:office:word" xmlns:w="http://schemas.openxmlformats.org/wordprocessingml/2006/main" xmlns:w14="http://schemas.microsoft.com/office/word/2010/wordml" xmlns:w15="http://schemas.microsoft.com/office/word/2012/wordml" xmlns:w16cid="http://schemas.microsoft.com/office/word/2016/wordml/cid" xmlns:w16se="http://schemas.microsoft.com/office/word/2015/wordml/symex" xmlns:wpg="http://schemas.microsoft.com/office/word/2010/wordprocessingGroup" xmlns:wpi="http://schemas.microsoft.com/office/word/2010/wordprocessingInk" xmlns:wne="http://schemas.microsoft.com/office/word/2006/wordml" xmlns:wps="http://schemas.microsoft.com/office/word/2010/wordprocessingShape" mc:Ignorable="w14 w15 w16se w16cid wp14">
+<w:ftr xmlns:wpc="http://schemas.microsoft.com/office/word/2010/wordprocessingCanvas" xmlns:cx="http://schemas.microsoft.com/office/drawing/2014/chartex" xmlns:cx1="http://schemas.microsoft.com/office/drawing/2015/9/8/chartex" xmlns:cx2="http://schemas.microsoft.com/office/drawing/2015/10/21/chartex" xmlns:cx3="http://schemas.microsoft.com/office/drawing/2016/5/9/chartex" xmlns:cx4="http://schemas.microsoft.com/office/drawing/2016/5/10/chartex" xmlns:cx5="http://schemas.microsoft.com/office/drawing/2016/5/11/chartex" xmlns:cx6="http://schemas.microsoft.com/office/drawing/2016/5/12/chartex" xmlns:cx7="http://schemas.microsoft.com/office/drawing/2016/5/13/chartex" xmlns:cx8="http://schemas.microsoft.com/office/drawing/2016/5/14/chartex" xmlns:mc="http://schemas.openxmlformats.org/markup-compatibility/2006" xmlns:aink="http://schemas.microsoft.com/office/drawing/2016/ink" xmlns:am3d="http://schemas.microsoft.com/office/drawing/2017/model3d" xmlns:o="urn:schemas-microsoft-com:office:office" xmlns:oel="http://schemas.microsoft.com/office/2019/extlst" xmlns:r="http://schemas.openxmlformats.org/officeDocument/2006/relationships" xmlns:m="http://schemas.openxmlformats.org/officeDocument/2006/math" xmlns:v="urn:schemas-microsoft-com:vml" xmlns:wp14="http://schemas.microsoft.com/office/word/2010/wordprocessingDrawing" xmlns:wp="http://schemas.openxmlformats.org/drawingml/2006/wordprocessingDrawing" xmlns:w10="urn:schemas-microsoft-com:office:word" xmlns:w="http://schemas.openxmlformats.org/wordprocessingml/2006/main" xmlns:w14="http://schemas.microsoft.com/office/word/2010/wordml" xmlns:w15="http://schemas.microsoft.com/office/word/2012/wordml" xmlns:w16cex="http://schemas.microsoft.com/office/word/2018/wordml/cex" xmlns:w16cid="http://schemas.microsoft.com/office/word/2016/wordml/cid" xmlns:w16="http://schemas.microsoft.com/office/word/2018/wordml" xmlns:w16sdtdh="http://schemas.microsoft.com/office/word/2020/wordml/sdtdatahash" xmlns:w16se="http://schemas.microsoft.com/office/word/2015/wordml/symex" xmlns:wpg="http://schemas.microsoft.com/office/word/2010/wordprocessingGroup" xmlns:wpi="http://schemas.microsoft.com/office/word/2010/wordprocessingInk" xmlns:wne="http://schemas.microsoft.com/office/word/2006/wordml" xmlns:wps="http://schemas.microsoft.com/office/word/2010/wordprocessingShape" mc:Ignorable="w14 w15 w16se w16cid w16 w16cex w16sdtdh wp14">
   <w:sdt>
     <w:sdtPr>
       <w:id w:val="-595635894"/>
@@ -2317,7 +2594,7 @@
 </file>
 
 <file path=word/footnotes.xml><?xml version="1.0" encoding="utf-8"?>
-<w:footnotes xmlns:wpc="http://schemas.microsoft.com/office/word/2010/wordprocessingCanvas" xmlns:cx="http://schemas.microsoft.com/office/drawing/2014/chartex" xmlns:cx1="http://schemas.microsoft.com/office/drawing/2015/9/8/chartex" xmlns:cx2="http://schemas.microsoft.com/office/drawing/2015/10/21/chartex" xmlns:cx3="http://schemas.microsoft.com/office/drawing/2016/5/9/chartex" xmlns:cx4="http://schemas.microsoft.com/office/drawing/2016/5/10/chartex" xmlns:cx5="http://schemas.microsoft.com/office/drawing/2016/5/11/chartex" xmlns:cx6="http://schemas.microsoft.com/office/drawing/2016/5/12/chartex" xmlns:cx7="http://schemas.microsoft.com/office/drawing/2016/5/13/chartex" xmlns:cx8="http://schemas.microsoft.com/office/drawing/2016/5/14/chartex" xmlns:mc="http://schemas.openxmlformats.org/markup-compatibility/2006" xmlns:aink="http://schemas.microsoft.com/office/drawing/2016/ink" xmlns:am3d="http://schemas.microsoft.com/office/drawing/2017/model3d" xmlns:o="urn:schemas-microsoft-com:office:office" xmlns:r="http://schemas.openxmlformats.org/officeDocument/2006/relationships" xmlns:m="http://schemas.openxmlformats.org/officeDocument/2006/math" xmlns:v="urn:schemas-microsoft-com:vml" xmlns:wp14="http://schemas.microsoft.com/office/word/2010/wordprocessingDrawing" xmlns:wp="http://schemas.openxmlformats.org/drawingml/2006/wordprocessingDrawing" xmlns:w10="urn:schemas-microsoft-com:office:word" xmlns:w="http://schemas.openxmlformats.org/wordprocessingml/2006/main" xmlns:w14="http://schemas.microsoft.com/office/word/2010/wordml" xmlns:w15="http://schemas.microsoft.com/office/word/2012/wordml" xmlns:w16cid="http://schemas.microsoft.com/office/word/2016/wordml/cid" xmlns:w16se="http://schemas.microsoft.com/office/word/2015/wordml/symex" xmlns:wpg="http://schemas.microsoft.com/office/word/2010/wordprocessingGroup" xmlns:wpi="http://schemas.microsoft.com/office/word/2010/wordprocessingInk" xmlns:wne="http://schemas.microsoft.com/office/word/2006/wordml" xmlns:wps="http://schemas.microsoft.com/office/word/2010/wordprocessingShape" mc:Ignorable="w14 w15 w16se w16cid wp14">
+<w:footnotes xmlns:wpc="http://schemas.microsoft.com/office/word/2010/wordprocessingCanvas" xmlns:cx="http://schemas.microsoft.com/office/drawing/2014/chartex" xmlns:cx1="http://schemas.microsoft.com/office/drawing/2015/9/8/chartex" xmlns:cx2="http://schemas.microsoft.com/office/drawing/2015/10/21/chartex" xmlns:cx3="http://schemas.microsoft.com/office/drawing/2016/5/9/chartex" xmlns:cx4="http://schemas.microsoft.com/office/drawing/2016/5/10/chartex" xmlns:cx5="http://schemas.microsoft.com/office/drawing/2016/5/11/chartex" xmlns:cx6="http://schemas.microsoft.com/office/drawing/2016/5/12/chartex" xmlns:cx7="http://schemas.microsoft.com/office/drawing/2016/5/13/chartex" xmlns:cx8="http://schemas.microsoft.com/office/drawing/2016/5/14/chartex" xmlns:mc="http://schemas.openxmlformats.org/markup-compatibility/2006" xmlns:aink="http://schemas.microsoft.com/office/drawing/2016/ink" xmlns:am3d="http://schemas.microsoft.com/office/drawing/2017/model3d" xmlns:o="urn:schemas-microsoft-com:office:office" xmlns:oel="http://schemas.microsoft.com/office/2019/extlst" xmlns:r="http://schemas.openxmlformats.org/officeDocument/2006/relationships" xmlns:m="http://schemas.openxmlformats.org/officeDocument/2006/math" xmlns:v="urn:schemas-microsoft-com:vml" xmlns:wp14="http://schemas.microsoft.com/office/word/2010/wordprocessingDrawing" xmlns:wp="http://schemas.openxmlformats.org/drawingml/2006/wordprocessingDrawing" xmlns:w10="urn:schemas-microsoft-com:office:word" xmlns:w="http://schemas.openxmlformats.org/wordprocessingml/2006/main" xmlns:w14="http://schemas.microsoft.com/office/word/2010/wordml" xmlns:w15="http://schemas.microsoft.com/office/word/2012/wordml" xmlns:w16cex="http://schemas.microsoft.com/office/word/2018/wordml/cex" xmlns:w16cid="http://schemas.microsoft.com/office/word/2016/wordml/cid" xmlns:w16="http://schemas.microsoft.com/office/word/2018/wordml" xmlns:w16sdtdh="http://schemas.microsoft.com/office/word/2020/wordml/sdtdatahash" xmlns:w16se="http://schemas.microsoft.com/office/word/2015/wordml/symex" xmlns:wpg="http://schemas.microsoft.com/office/word/2010/wordprocessingGroup" xmlns:wpi="http://schemas.microsoft.com/office/word/2010/wordprocessingInk" xmlns:wne="http://schemas.microsoft.com/office/word/2006/wordml" xmlns:wps="http://schemas.microsoft.com/office/word/2010/wordprocessingShape" mc:Ignorable="w14 w15 w16se w16cid w16 w16cex w16sdtdh wp14">
   <w:footnote w:type="separator" w:id="-1">
     <w:p>
       <w:pPr>
@@ -2346,7 +2623,7 @@
 </file>
 
 <file path=word/numbering.xml><?xml version="1.0" encoding="utf-8"?>
-<w:numbering xmlns:wpc="http://schemas.microsoft.com/office/word/2010/wordprocessingCanvas" xmlns:cx="http://schemas.microsoft.com/office/drawing/2014/chartex" xmlns:cx1="http://schemas.microsoft.com/office/drawing/2015/9/8/chartex" xmlns:cx2="http://schemas.microsoft.com/office/drawing/2015/10/21/chartex" xmlns:cx3="http://schemas.microsoft.com/office/drawing/2016/5/9/chartex" xmlns:cx4="http://schemas.microsoft.com/office/drawing/2016/5/10/chartex" xmlns:cx5="http://schemas.microsoft.com/office/drawing/2016/5/11/chartex" xmlns:cx6="http://schemas.microsoft.com/office/drawing/2016/5/12/chartex" xmlns:cx7="http://schemas.microsoft.com/office/drawing/2016/5/13/chartex" xmlns:cx8="http://schemas.microsoft.com/office/drawing/2016/5/14/chartex" xmlns:mc="http://schemas.openxmlformats.org/markup-compatibility/2006" xmlns:aink="http://schemas.microsoft.com/office/drawing/2016/ink" xmlns:am3d="http://schemas.microsoft.com/office/drawing/2017/model3d" xmlns:o="urn:schemas-microsoft-com:office:office" xmlns:r="http://schemas.openxmlformats.org/officeDocument/2006/relationships" xmlns:m="http://schemas.openxmlformats.org/officeDocument/2006/math" xmlns:v="urn:schemas-microsoft-com:vml" xmlns:wp14="http://schemas.microsoft.com/office/word/2010/wordprocessingDrawing" xmlns:wp="http://schemas.openxmlformats.org/drawingml/2006/wordprocessingDrawing" xmlns:w10="urn:schemas-microsoft-com:office:word" xmlns:w="http://schemas.openxmlformats.org/wordprocessingml/2006/main" xmlns:w14="http://schemas.microsoft.com/office/word/2010/wordml" xmlns:w15="http://schemas.microsoft.com/office/word/2012/wordml" xmlns:w16cid="http://schemas.microsoft.com/office/word/2016/wordml/cid" xmlns:w16se="http://schemas.microsoft.com/office/word/2015/wordml/symex" xmlns:wpg="http://schemas.microsoft.com/office/word/2010/wordprocessingGroup" xmlns:wpi="http://schemas.microsoft.com/office/word/2010/wordprocessingInk" xmlns:wne="http://schemas.microsoft.com/office/word/2006/wordml" xmlns:wps="http://schemas.microsoft.com/office/word/2010/wordprocessingShape" mc:Ignorable="w14 w15 w16se w16cid wp14">
+<w:numbering xmlns:wpc="http://schemas.microsoft.com/office/word/2010/wordprocessingCanvas" xmlns:cx="http://schemas.microsoft.com/office/drawing/2014/chartex" xmlns:cx1="http://schemas.microsoft.com/office/drawing/2015/9/8/chartex" xmlns:cx2="http://schemas.microsoft.com/office/drawing/2015/10/21/chartex" xmlns:cx3="http://schemas.microsoft.com/office/drawing/2016/5/9/chartex" xmlns:cx4="http://schemas.microsoft.com/office/drawing/2016/5/10/chartex" xmlns:cx5="http://schemas.microsoft.com/office/drawing/2016/5/11/chartex" xmlns:cx6="http://schemas.microsoft.com/office/drawing/2016/5/12/chartex" xmlns:cx7="http://schemas.microsoft.com/office/drawing/2016/5/13/chartex" xmlns:cx8="http://schemas.microsoft.com/office/drawing/2016/5/14/chartex" xmlns:mc="http://schemas.openxmlformats.org/markup-compatibility/2006" xmlns:aink="http://schemas.microsoft.com/office/drawing/2016/ink" xmlns:am3d="http://schemas.microsoft.com/office/drawing/2017/model3d" xmlns:o="urn:schemas-microsoft-com:office:office" xmlns:oel="http://schemas.microsoft.com/office/2019/extlst" xmlns:r="http://schemas.openxmlformats.org/officeDocument/2006/relationships" xmlns:m="http://schemas.openxmlformats.org/officeDocument/2006/math" xmlns:v="urn:schemas-microsoft-com:vml" xmlns:wp14="http://schemas.microsoft.com/office/word/2010/wordprocessingDrawing" xmlns:wp="http://schemas.openxmlformats.org/drawingml/2006/wordprocessingDrawing" xmlns:w10="urn:schemas-microsoft-com:office:word" xmlns:w="http://schemas.openxmlformats.org/wordprocessingml/2006/main" xmlns:w14="http://schemas.microsoft.com/office/word/2010/wordml" xmlns:w15="http://schemas.microsoft.com/office/word/2012/wordml" xmlns:w16cex="http://schemas.microsoft.com/office/word/2018/wordml/cex" xmlns:w16cid="http://schemas.microsoft.com/office/word/2016/wordml/cid" xmlns:w16="http://schemas.microsoft.com/office/word/2018/wordml" xmlns:w16sdtdh="http://schemas.microsoft.com/office/word/2020/wordml/sdtdatahash" xmlns:w16se="http://schemas.microsoft.com/office/word/2015/wordml/symex" xmlns:wpg="http://schemas.microsoft.com/office/word/2010/wordprocessingGroup" xmlns:wpi="http://schemas.microsoft.com/office/word/2010/wordprocessingInk" xmlns:wne="http://schemas.microsoft.com/office/word/2006/wordml" xmlns:wps="http://schemas.microsoft.com/office/word/2010/wordprocessingShape" mc:Ignorable="w14 w15 w16se w16cid w16 w16cex w16sdtdh wp14">
   <w:abstractNum w:abstractNumId="0" w15:restartNumberingAfterBreak="0">
     <w:nsid w:val="FFFFFF7C"/>
     <w:multiLevelType w:val="singleLevel"/>
@@ -2762,6 +3039,119 @@
     </w:lvl>
   </w:abstractNum>
   <w:abstractNum w:abstractNumId="12" w15:restartNumberingAfterBreak="0">
+    <w:nsid w:val="1D9C2C4C"/>
+    <w:multiLevelType w:val="hybridMultilevel"/>
+    <w:tmpl w:val="27E0426A"/>
+    <w:lvl w:ilvl="0" w:tplc="04090001">
+      <w:start w:val="1"/>
+      <w:numFmt w:val="bullet"/>
+      <w:lvlText w:val=""/>
+      <w:lvlJc w:val="left"/>
+      <w:pPr>
+        <w:ind w:left="720" w:hanging="360"/>
+      </w:pPr>
+      <w:rPr>
+        <w:rFonts w:ascii="Symbol" w:hAnsi="Symbol" w:hint="default"/>
+      </w:rPr>
+    </w:lvl>
+    <w:lvl w:ilvl="1" w:tplc="04090003" w:tentative="1">
+      <w:start w:val="1"/>
+      <w:numFmt w:val="bullet"/>
+      <w:lvlText w:val="o"/>
+      <w:lvlJc w:val="left"/>
+      <w:pPr>
+        <w:ind w:left="1440" w:hanging="360"/>
+      </w:pPr>
+      <w:rPr>
+        <w:rFonts w:ascii="Courier New" w:hAnsi="Courier New" w:cs="Courier New" w:hint="default"/>
+      </w:rPr>
+    </w:lvl>
+    <w:lvl w:ilvl="2" w:tplc="04090005" w:tentative="1">
+      <w:start w:val="1"/>
+      <w:numFmt w:val="bullet"/>
+      <w:lvlText w:val=""/>
+      <w:lvlJc w:val="left"/>
+      <w:pPr>
+        <w:ind w:left="2160" w:hanging="360"/>
+      </w:pPr>
+      <w:rPr>
+        <w:rFonts w:ascii="Wingdings" w:hAnsi="Wingdings" w:hint="default"/>
+      </w:rPr>
+    </w:lvl>
+    <w:lvl w:ilvl="3" w:tplc="04090001" w:tentative="1">
+      <w:start w:val="1"/>
+      <w:numFmt w:val="bullet"/>
+      <w:lvlText w:val=""/>
+      <w:lvlJc w:val="left"/>
+      <w:pPr>
+        <w:ind w:left="2880" w:hanging="360"/>
+      </w:pPr>
+      <w:rPr>
+        <w:rFonts w:ascii="Symbol" w:hAnsi="Symbol" w:hint="default"/>
+      </w:rPr>
+    </w:lvl>
+    <w:lvl w:ilvl="4" w:tplc="04090003" w:tentative="1">
+      <w:start w:val="1"/>
+      <w:numFmt w:val="bullet"/>
+      <w:lvlText w:val="o"/>
+      <w:lvlJc w:val="left"/>
+      <w:pPr>
+        <w:ind w:left="3600" w:hanging="360"/>
+      </w:pPr>
+      <w:rPr>
+        <w:rFonts w:ascii="Courier New" w:hAnsi="Courier New" w:cs="Courier New" w:hint="default"/>
+      </w:rPr>
+    </w:lvl>
+    <w:lvl w:ilvl="5" w:tplc="04090005" w:tentative="1">
+      <w:start w:val="1"/>
+      <w:numFmt w:val="bullet"/>
+      <w:lvlText w:val=""/>
+      <w:lvlJc w:val="left"/>
+      <w:pPr>
+        <w:ind w:left="4320" w:hanging="360"/>
+      </w:pPr>
+      <w:rPr>
+        <w:rFonts w:ascii="Wingdings" w:hAnsi="Wingdings" w:hint="default"/>
+      </w:rPr>
+    </w:lvl>
+    <w:lvl w:ilvl="6" w:tplc="04090001" w:tentative="1">
+      <w:start w:val="1"/>
+      <w:numFmt w:val="bullet"/>
+      <w:lvlText w:val=""/>
+      <w:lvlJc w:val="left"/>
+      <w:pPr>
+        <w:ind w:left="5040" w:hanging="360"/>
+      </w:pPr>
+      <w:rPr>
+        <w:rFonts w:ascii="Symbol" w:hAnsi="Symbol" w:hint="default"/>
+      </w:rPr>
+    </w:lvl>
+    <w:lvl w:ilvl="7" w:tplc="04090003" w:tentative="1">
+      <w:start w:val="1"/>
+      <w:numFmt w:val="bullet"/>
+      <w:lvlText w:val="o"/>
+      <w:lvlJc w:val="left"/>
+      <w:pPr>
+        <w:ind w:left="5760" w:hanging="360"/>
+      </w:pPr>
+      <w:rPr>
+        <w:rFonts w:ascii="Courier New" w:hAnsi="Courier New" w:cs="Courier New" w:hint="default"/>
+      </w:rPr>
+    </w:lvl>
+    <w:lvl w:ilvl="8" w:tplc="04090005" w:tentative="1">
+      <w:start w:val="1"/>
+      <w:numFmt w:val="bullet"/>
+      <w:lvlText w:val=""/>
+      <w:lvlJc w:val="left"/>
+      <w:pPr>
+        <w:ind w:left="6480" w:hanging="360"/>
+      </w:pPr>
+      <w:rPr>
+        <w:rFonts w:ascii="Wingdings" w:hAnsi="Wingdings" w:hint="default"/>
+      </w:rPr>
+    </w:lvl>
+  </w:abstractNum>
+  <w:abstractNum w:abstractNumId="13" w15:restartNumberingAfterBreak="0">
     <w:nsid w:val="22957834"/>
     <w:multiLevelType w:val="hybridMultilevel"/>
     <w:tmpl w:val="64709B02"/>
@@ -2876,7 +3266,7 @@
       </w:rPr>
     </w:lvl>
   </w:abstractNum>
-  <w:abstractNum w:abstractNumId="13" w15:restartNumberingAfterBreak="0">
+  <w:abstractNum w:abstractNumId="14" w15:restartNumberingAfterBreak="0">
     <w:nsid w:val="24225D03"/>
     <w:multiLevelType w:val="hybridMultilevel"/>
     <w:tmpl w:val="03A0762A"/>
@@ -2989,7 +3379,7 @@
       </w:rPr>
     </w:lvl>
   </w:abstractNum>
-  <w:abstractNum w:abstractNumId="14" w15:restartNumberingAfterBreak="0">
+  <w:abstractNum w:abstractNumId="15" w15:restartNumberingAfterBreak="0">
     <w:nsid w:val="3C3D3087"/>
     <w:multiLevelType w:val="hybridMultilevel"/>
     <w:tmpl w:val="F2483794"/>
@@ -3102,7 +3492,7 @@
       </w:rPr>
     </w:lvl>
   </w:abstractNum>
-  <w:abstractNum w:abstractNumId="15" w15:restartNumberingAfterBreak="0">
+  <w:abstractNum w:abstractNumId="16" w15:restartNumberingAfterBreak="0">
     <w:nsid w:val="46C82C9A"/>
     <w:multiLevelType w:val="hybridMultilevel"/>
     <w:tmpl w:val="63F07864"/>
@@ -3218,7 +3608,7 @@
       </w:rPr>
     </w:lvl>
   </w:abstractNum>
-  <w:abstractNum w:abstractNumId="16" w15:restartNumberingAfterBreak="0">
+  <w:abstractNum w:abstractNumId="17" w15:restartNumberingAfterBreak="0">
     <w:nsid w:val="49BC0320"/>
     <w:multiLevelType w:val="hybridMultilevel"/>
     <w:tmpl w:val="DC3C7298"/>
@@ -3333,7 +3723,7 @@
       </w:rPr>
     </w:lvl>
   </w:abstractNum>
-  <w:abstractNum w:abstractNumId="17" w15:restartNumberingAfterBreak="0">
+  <w:abstractNum w:abstractNumId="18" w15:restartNumberingAfterBreak="0">
     <w:nsid w:val="52083510"/>
     <w:multiLevelType w:val="hybridMultilevel"/>
     <w:tmpl w:val="BE6E19F6"/>
@@ -3452,7 +3842,7 @@
       </w:rPr>
     </w:lvl>
   </w:abstractNum>
-  <w:abstractNum w:abstractNumId="18" w15:restartNumberingAfterBreak="0">
+  <w:abstractNum w:abstractNumId="19" w15:restartNumberingAfterBreak="0">
     <w:nsid w:val="5B226C1F"/>
     <w:multiLevelType w:val="hybridMultilevel"/>
     <w:tmpl w:val="49ACD974"/>
@@ -3567,7 +3957,120 @@
       </w:rPr>
     </w:lvl>
   </w:abstractNum>
-  <w:abstractNum w:abstractNumId="19" w15:restartNumberingAfterBreak="0">
+  <w:abstractNum w:abstractNumId="20" w15:restartNumberingAfterBreak="0">
+    <w:nsid w:val="62E949C5"/>
+    <w:multiLevelType w:val="hybridMultilevel"/>
+    <w:tmpl w:val="826A7CE0"/>
+    <w:lvl w:ilvl="0" w:tplc="04090001">
+      <w:start w:val="1"/>
+      <w:numFmt w:val="bullet"/>
+      <w:lvlText w:val=""/>
+      <w:lvlJc w:val="left"/>
+      <w:pPr>
+        <w:ind w:left="720" w:hanging="360"/>
+      </w:pPr>
+      <w:rPr>
+        <w:rFonts w:ascii="Symbol" w:hAnsi="Symbol" w:hint="default"/>
+      </w:rPr>
+    </w:lvl>
+    <w:lvl w:ilvl="1" w:tplc="04090003" w:tentative="1">
+      <w:start w:val="1"/>
+      <w:numFmt w:val="bullet"/>
+      <w:lvlText w:val="o"/>
+      <w:lvlJc w:val="left"/>
+      <w:pPr>
+        <w:ind w:left="1440" w:hanging="360"/>
+      </w:pPr>
+      <w:rPr>
+        <w:rFonts w:ascii="Courier New" w:hAnsi="Courier New" w:cs="Courier New" w:hint="default"/>
+      </w:rPr>
+    </w:lvl>
+    <w:lvl w:ilvl="2" w:tplc="04090005" w:tentative="1">
+      <w:start w:val="1"/>
+      <w:numFmt w:val="bullet"/>
+      <w:lvlText w:val=""/>
+      <w:lvlJc w:val="left"/>
+      <w:pPr>
+        <w:ind w:left="2160" w:hanging="360"/>
+      </w:pPr>
+      <w:rPr>
+        <w:rFonts w:ascii="Wingdings" w:hAnsi="Wingdings" w:hint="default"/>
+      </w:rPr>
+    </w:lvl>
+    <w:lvl w:ilvl="3" w:tplc="04090001" w:tentative="1">
+      <w:start w:val="1"/>
+      <w:numFmt w:val="bullet"/>
+      <w:lvlText w:val=""/>
+      <w:lvlJc w:val="left"/>
+      <w:pPr>
+        <w:ind w:left="2880" w:hanging="360"/>
+      </w:pPr>
+      <w:rPr>
+        <w:rFonts w:ascii="Symbol" w:hAnsi="Symbol" w:hint="default"/>
+      </w:rPr>
+    </w:lvl>
+    <w:lvl w:ilvl="4" w:tplc="04090003" w:tentative="1">
+      <w:start w:val="1"/>
+      <w:numFmt w:val="bullet"/>
+      <w:lvlText w:val="o"/>
+      <w:lvlJc w:val="left"/>
+      <w:pPr>
+        <w:ind w:left="3600" w:hanging="360"/>
+      </w:pPr>
+      <w:rPr>
+        <w:rFonts w:ascii="Courier New" w:hAnsi="Courier New" w:cs="Courier New" w:hint="default"/>
+      </w:rPr>
+    </w:lvl>
+    <w:lvl w:ilvl="5" w:tplc="04090005" w:tentative="1">
+      <w:start w:val="1"/>
+      <w:numFmt w:val="bullet"/>
+      <w:lvlText w:val=""/>
+      <w:lvlJc w:val="left"/>
+      <w:pPr>
+        <w:ind w:left="4320" w:hanging="360"/>
+      </w:pPr>
+      <w:rPr>
+        <w:rFonts w:ascii="Wingdings" w:hAnsi="Wingdings" w:hint="default"/>
+      </w:rPr>
+    </w:lvl>
+    <w:lvl w:ilvl="6" w:tplc="04090001" w:tentative="1">
+      <w:start w:val="1"/>
+      <w:numFmt w:val="bullet"/>
+      <w:lvlText w:val=""/>
+      <w:lvlJc w:val="left"/>
+      <w:pPr>
+        <w:ind w:left="5040" w:hanging="360"/>
+      </w:pPr>
+      <w:rPr>
+        <w:rFonts w:ascii="Symbol" w:hAnsi="Symbol" w:hint="default"/>
+      </w:rPr>
+    </w:lvl>
+    <w:lvl w:ilvl="7" w:tplc="04090003" w:tentative="1">
+      <w:start w:val="1"/>
+      <w:numFmt w:val="bullet"/>
+      <w:lvlText w:val="o"/>
+      <w:lvlJc w:val="left"/>
+      <w:pPr>
+        <w:ind w:left="5760" w:hanging="360"/>
+      </w:pPr>
+      <w:rPr>
+        <w:rFonts w:ascii="Courier New" w:hAnsi="Courier New" w:cs="Courier New" w:hint="default"/>
+      </w:rPr>
+    </w:lvl>
+    <w:lvl w:ilvl="8" w:tplc="04090005" w:tentative="1">
+      <w:start w:val="1"/>
+      <w:numFmt w:val="bullet"/>
+      <w:lvlText w:val=""/>
+      <w:lvlJc w:val="left"/>
+      <w:pPr>
+        <w:ind w:left="6480" w:hanging="360"/>
+      </w:pPr>
+      <w:rPr>
+        <w:rFonts w:ascii="Wingdings" w:hAnsi="Wingdings" w:hint="default"/>
+      </w:rPr>
+    </w:lvl>
+  </w:abstractNum>
+  <w:abstractNum w:abstractNumId="21" w15:restartNumberingAfterBreak="0">
     <w:nsid w:val="679C0F21"/>
     <w:multiLevelType w:val="hybridMultilevel"/>
     <w:tmpl w:val="10EEED06"/>
@@ -3680,7 +4183,7 @@
       </w:rPr>
     </w:lvl>
   </w:abstractNum>
-  <w:abstractNum w:abstractNumId="20" w15:restartNumberingAfterBreak="0">
+  <w:abstractNum w:abstractNumId="22" w15:restartNumberingAfterBreak="0">
     <w:nsid w:val="6C901CF9"/>
     <w:multiLevelType w:val="hybridMultilevel"/>
     <w:tmpl w:val="2F4A75D8"/>
@@ -3767,74 +4270,80 @@
       </w:pPr>
     </w:lvl>
   </w:abstractNum>
-  <w:num w:numId="1">
+  <w:num w:numId="1" w16cid:durableId="1937907083">
     <w:abstractNumId w:val="9"/>
   </w:num>
-  <w:num w:numId="2">
+  <w:num w:numId="2" w16cid:durableId="776173620">
+    <w:abstractNumId w:val="16"/>
+  </w:num>
+  <w:num w:numId="3" w16cid:durableId="1112553231">
+    <w:abstractNumId w:val="19"/>
+  </w:num>
+  <w:num w:numId="4" w16cid:durableId="139422005">
+    <w:abstractNumId w:val="17"/>
+  </w:num>
+  <w:num w:numId="5" w16cid:durableId="1726493115">
+    <w:abstractNumId w:val="13"/>
+  </w:num>
+  <w:num w:numId="6" w16cid:durableId="202520302">
+    <w:abstractNumId w:val="7"/>
+  </w:num>
+  <w:num w:numId="7" w16cid:durableId="695807950">
+    <w:abstractNumId w:val="6"/>
+  </w:num>
+  <w:num w:numId="8" w16cid:durableId="1188980756">
+    <w:abstractNumId w:val="5"/>
+  </w:num>
+  <w:num w:numId="9" w16cid:durableId="1007056598">
+    <w:abstractNumId w:val="4"/>
+  </w:num>
+  <w:num w:numId="10" w16cid:durableId="1046561142">
+    <w:abstractNumId w:val="8"/>
+  </w:num>
+  <w:num w:numId="11" w16cid:durableId="1380934451">
+    <w:abstractNumId w:val="3"/>
+  </w:num>
+  <w:num w:numId="12" w16cid:durableId="2030375876">
+    <w:abstractNumId w:val="2"/>
+  </w:num>
+  <w:num w:numId="13" w16cid:durableId="1643845740">
+    <w:abstractNumId w:val="1"/>
+  </w:num>
+  <w:num w:numId="14" w16cid:durableId="1651011008">
+    <w:abstractNumId w:val="0"/>
+  </w:num>
+  <w:num w:numId="15" w16cid:durableId="1317875104">
+    <w:abstractNumId w:val="18"/>
+  </w:num>
+  <w:num w:numId="16" w16cid:durableId="706949663">
+    <w:abstractNumId w:val="22"/>
+  </w:num>
+  <w:num w:numId="17" w16cid:durableId="630986482">
+    <w:abstractNumId w:val="21"/>
+  </w:num>
+  <w:num w:numId="18" w16cid:durableId="876623164">
+    <w:abstractNumId w:val="14"/>
+  </w:num>
+  <w:num w:numId="19" w16cid:durableId="1593274566">
+    <w:abstractNumId w:val="10"/>
+  </w:num>
+  <w:num w:numId="20" w16cid:durableId="2090687469">
+    <w:abstractNumId w:val="11"/>
+  </w:num>
+  <w:num w:numId="21" w16cid:durableId="1274820961">
     <w:abstractNumId w:val="15"/>
   </w:num>
-  <w:num w:numId="3">
-    <w:abstractNumId w:val="18"/>
-  </w:num>
-  <w:num w:numId="4">
-    <w:abstractNumId w:val="16"/>
-  </w:num>
-  <w:num w:numId="5">
-    <w:abstractNumId w:val="12"/>
-  </w:num>
-  <w:num w:numId="6">
-    <w:abstractNumId w:val="7"/>
-  </w:num>
-  <w:num w:numId="7">
-    <w:abstractNumId w:val="6"/>
-  </w:num>
-  <w:num w:numId="8">
-    <w:abstractNumId w:val="5"/>
-  </w:num>
-  <w:num w:numId="9">
-    <w:abstractNumId w:val="4"/>
-  </w:num>
-  <w:num w:numId="10">
-    <w:abstractNumId w:val="8"/>
-  </w:num>
-  <w:num w:numId="11">
-    <w:abstractNumId w:val="3"/>
-  </w:num>
-  <w:num w:numId="12">
-    <w:abstractNumId w:val="2"/>
-  </w:num>
-  <w:num w:numId="13">
-    <w:abstractNumId w:val="1"/>
-  </w:num>
-  <w:num w:numId="14">
-    <w:abstractNumId w:val="0"/>
-  </w:num>
-  <w:num w:numId="15">
-    <w:abstractNumId w:val="17"/>
-  </w:num>
-  <w:num w:numId="16">
+  <w:num w:numId="22" w16cid:durableId="1657952901">
     <w:abstractNumId w:val="20"/>
   </w:num>
-  <w:num w:numId="17">
-    <w:abstractNumId w:val="19"/>
-  </w:num>
-  <w:num w:numId="18">
-    <w:abstractNumId w:val="13"/>
-  </w:num>
-  <w:num w:numId="19">
-    <w:abstractNumId w:val="10"/>
-  </w:num>
-  <w:num w:numId="20">
-    <w:abstractNumId w:val="11"/>
-  </w:num>
-  <w:num w:numId="21">
-    <w:abstractNumId w:val="14"/>
+  <w:num w:numId="23" w16cid:durableId="1827234502">
+    <w:abstractNumId w:val="12"/>
   </w:num>
 </w:numbering>
 </file>
 
 <file path=word/styles.xml><?xml version="1.0" encoding="utf-8"?>
-<w:styles xmlns:mc="http://schemas.openxmlformats.org/markup-compatibility/2006" xmlns:r="http://schemas.openxmlformats.org/officeDocument/2006/relationships" xmlns:w="http://schemas.openxmlformats.org/wordprocessingml/2006/main" xmlns:w14="http://schemas.microsoft.com/office/word/2010/wordml" xmlns:w15="http://schemas.microsoft.com/office/word/2012/wordml" xmlns:w16cid="http://schemas.microsoft.com/office/word/2016/wordml/cid" xmlns:w16se="http://schemas.microsoft.com/office/word/2015/wordml/symex" mc:Ignorable="w14 w15 w16se w16cid">
+<w:styles xmlns:mc="http://schemas.openxmlformats.org/markup-compatibility/2006" xmlns:r="http://schemas.openxmlformats.org/officeDocument/2006/relationships" xmlns:w="http://schemas.openxmlformats.org/wordprocessingml/2006/main" xmlns:w14="http://schemas.microsoft.com/office/word/2010/wordml" xmlns:w15="http://schemas.microsoft.com/office/word/2012/wordml" xmlns:w16cex="http://schemas.microsoft.com/office/word/2018/wordml/cex" xmlns:w16cid="http://schemas.microsoft.com/office/word/2016/wordml/cid" xmlns:w16="http://schemas.microsoft.com/office/word/2018/wordml" xmlns:w16sdtdh="http://schemas.microsoft.com/office/word/2020/wordml/sdtdatahash" xmlns:w16se="http://schemas.microsoft.com/office/word/2015/wordml/symex" mc:Ignorable="w14 w15 w16se w16cid w16 w16cex w16sdtdh">
   <w:docDefaults>
     <w:rPrDefault>
       <w:rPr>
@@ -3851,7 +4360,7 @@
       </w:pPr>
     </w:pPrDefault>
   </w:docDefaults>
-  <w:latentStyles w:defLockedState="0" w:defUIPriority="99" w:defSemiHidden="0" w:defUnhideWhenUsed="0" w:defQFormat="0" w:count="377">
+  <w:latentStyles w:defLockedState="0" w:defUIPriority="99" w:defSemiHidden="0" w:defUnhideWhenUsed="0" w:defQFormat="0" w:count="376">
     <w:lsdException w:name="Normal" w:uiPriority="0" w:qFormat="1"/>
     <w:lsdException w:name="heading 1" w:uiPriority="9" w:qFormat="1"/>
     <w:lsdException w:name="heading 2" w:semiHidden="1" w:uiPriority="9" w:unhideWhenUsed="1" w:qFormat="1"/>
@@ -3957,6 +4466,7 @@
     <w:lsdException w:name="HTML Sample" w:semiHidden="1" w:unhideWhenUsed="1"/>
     <w:lsdException w:name="HTML Typewriter" w:semiHidden="1" w:unhideWhenUsed="1"/>
     <w:lsdException w:name="HTML Variable" w:semiHidden="1" w:unhideWhenUsed="1"/>
+    <w:lsdException w:name="Normal Table" w:semiHidden="1" w:unhideWhenUsed="1"/>
     <w:lsdException w:name="annotation subject" w:semiHidden="1" w:unhideWhenUsed="1"/>
     <w:lsdException w:name="No List" w:semiHidden="1" w:unhideWhenUsed="1"/>
     <w:lsdException w:name="Outline List 1" w:semiHidden="1" w:unhideWhenUsed="1"/>
@@ -4003,8 +4513,10 @@
     <w:lsdException w:name="Table Subtle 2" w:semiHidden="1" w:unhideWhenUsed="1"/>
     <w:lsdException w:name="Table Web 1" w:semiHidden="1" w:unhideWhenUsed="1"/>
     <w:lsdException w:name="Table Web 2" w:semiHidden="1" w:unhideWhenUsed="1"/>
+    <w:lsdException w:name="Table Web 3" w:semiHidden="1" w:unhideWhenUsed="1"/>
     <w:lsdException w:name="Balloon Text" w:semiHidden="1" w:unhideWhenUsed="1"/>
     <w:lsdException w:name="Table Grid" w:uiPriority="39"/>
+    <w:lsdException w:name="Table Theme" w:semiHidden="1" w:unhideWhenUsed="1"/>
     <w:lsdException w:name="Placeholder Text" w:semiHidden="1"/>
     <w:lsdException w:name="No Spacing" w:semiHidden="1" w:uiPriority="1" w:unhideWhenUsed="1" w:qFormat="1"/>
     <w:lsdException w:name="Light Shading" w:uiPriority="60"/>
@@ -4225,7 +4737,6 @@
     <w:lsdException w:name="Hashtag" w:semiHidden="1" w:unhideWhenUsed="1"/>
     <w:lsdException w:name="Unresolved Mention" w:semiHidden="1" w:unhideWhenUsed="1"/>
     <w:lsdException w:name="Smart Link" w:semiHidden="1" w:unhideWhenUsed="1"/>
-    <w:lsdException w:name="Smart Link Error" w:semiHidden="1" w:unhideWhenUsed="1"/>
   </w:latentStyles>
   <w:style w:type="paragraph" w:default="1" w:styleId="Normal">
     <w:name w:val="Normal"/>

</xml_diff>